<commit_message>
Werkzaamheid toegevoegd in mail stukje
</commit_message>
<xml_diff>
--- a/Retrospective.docx
+++ b/Retrospective.docx
@@ -54,8 +54,13 @@
           <w:numId w:val="1"/>
         </w:numPr>
       </w:pPr>
-      <w:r>
-        <w:t>Scroll balk.</w:t>
+      <w:proofErr w:type="spellStart"/>
+      <w:r>
+        <w:t>Scroll</w:t>
+      </w:r>
+      <w:proofErr w:type="spellEnd"/>
+      <w:r>
+        <w:t xml:space="preserve"> balk.</w:t>
       </w:r>
     </w:p>
     <w:p>
@@ -79,7 +84,15 @@
         </w:numPr>
       </w:pPr>
       <w:r>
-        <w:t>Header en footer links</w:t>
+        <w:t xml:space="preserve">Header en </w:t>
+      </w:r>
+      <w:proofErr w:type="spellStart"/>
+      <w:r>
+        <w:t>footer</w:t>
+      </w:r>
+      <w:proofErr w:type="spellEnd"/>
+      <w:r>
+        <w:t xml:space="preserve"> links</w:t>
       </w:r>
     </w:p>
     <w:p>
@@ -398,13 +411,7 @@
         <w:t>/</w:t>
       </w:r>
       <w:r>
-        <w:t xml:space="preserve">2022 </w:t>
-      </w:r>
-      <w:r>
-        <w:t>Retrospective</w:t>
-      </w:r>
-      <w:r>
-        <w:t>:</w:t>
+        <w:t>2022 Retrospective:</w:t>
       </w:r>
     </w:p>
     <w:p>
@@ -580,7 +587,21 @@
         <w:rPr>
           <w:lang w:val="en-GB"/>
         </w:rPr>
-        <w:t>nog kijken naar email</w:t>
+        <w:t xml:space="preserve">nog </w:t>
+      </w:r>
+      <w:proofErr w:type="spellStart"/>
+      <w:r>
+        <w:rPr>
+          <w:lang w:val="en-GB"/>
+        </w:rPr>
+        <w:t>kijken</w:t>
+      </w:r>
+      <w:proofErr w:type="spellEnd"/>
+      <w:r>
+        <w:rPr>
+          <w:lang w:val="en-GB"/>
+        </w:rPr>
+        <w:t xml:space="preserve"> naar email</w:t>
       </w:r>
     </w:p>
     <w:p>
@@ -642,6 +663,9 @@
       <w:r>
         <w:t>Iedereen software maken/creëren</w:t>
       </w:r>
+      <w:r>
+        <w:t xml:space="preserve"> </w:t>
+      </w:r>
     </w:p>
     <w:p>
       <w:pPr>
@@ -653,6 +677,9 @@
       </w:pPr>
       <w:r>
         <w:t>Overleggen/samenwerken met code</w:t>
+      </w:r>
+      <w:r>
+        <w:t xml:space="preserve"> </w:t>
       </w:r>
     </w:p>
     <w:p>

</xml_diff>